<commit_message>
Report of D01 has been changed
</commit_message>
<xml_diff>
--- a/reports/D01/Planning report.docx
+++ b/reports/D01/Planning report.docx
@@ -59,8 +59,17 @@
           <w:sz w:val="50"/>
           <w:szCs w:val="50"/>
         </w:rPr>
-        <w:t>Planning report</w:t>
-      </w:r>
+        <w:t xml:space="preserve">Planning </w:t>
+      </w:r>
+      <w:proofErr w:type="spellStart"/>
+      <w:r>
+        <w:rPr>
+          <w:sz w:val="50"/>
+          <w:szCs w:val="50"/>
+        </w:rPr>
+        <w:t>report</w:t>
+      </w:r>
+      <w:proofErr w:type="spellEnd"/>
     </w:p>
     <w:p>
       <w:pPr>
@@ -431,8 +440,13 @@
       <w:bookmarkEnd w:id="5"/>
       <w:r>
         <w:lastRenderedPageBreak/>
-        <w:t>Planning report</w:t>
-      </w:r>
+        <w:t xml:space="preserve">Planning </w:t>
+      </w:r>
+      <w:proofErr w:type="spellStart"/>
+      <w:r>
+        <w:t>report</w:t>
+      </w:r>
+      <w:proofErr w:type="spellEnd"/>
     </w:p>
     <w:p>
       <w:pPr>
@@ -1407,7 +1421,15 @@
     </w:p>
     <w:p>
       <w:r>
-        <w:t>En este reporte se tratarán los puntos que relacionan los costes, las horas y los roles de cada tarea que se va a desarrollar a lo largo de esta primera iteración del proyecto. Para ellos hemos dividido el proyecto siguiendo la estructura de, en primer lugar, hacer un resumen declarando en resumidas palabras lo que se ha hecho a lo largo del entregable, a continuación está la introducción en la que se habla de forma concisa del contenido del documento. Seguidamente se detallarán la lista de las tareas con su descripción, el rol que las desempeña y la persona encargada de realizarlas, la estimación de duración de la tarea y el título de la misma establecido en GitHub. Después de eso se muestran las tablas del presupuesto, que relaciona las horas por rol, exponiendo las horas totales y el coste que suponen las misma, con la correspondiente amortización a 3 años. Por último, se exponen las conclusiones a las que se ha llegado con la realización del documento y la bibliografía utilizada si procede.</w:t>
+        <w:t xml:space="preserve">En este reporte se tratarán los puntos que relacionan los costes, las horas y los roles de cada tarea que se va a desarrollar a lo largo de esta primera iteración del proyecto. Para ellos hemos dividido el proyecto siguiendo la estructura de, en primer lugar, hacer un resumen declarando en resumidas palabras lo que se ha hecho a lo largo del entregable, a continuación está la introducción en la que se habla de forma concisa del contenido del documento. Seguidamente se detallarán la lista de las tareas con su descripción, el rol que las desempeña y la persona encargada de realizarlas, la estimación de duración de la tarea y el título de </w:t>
+      </w:r>
+      <w:proofErr w:type="gramStart"/>
+      <w:r>
+        <w:t>la misma</w:t>
+      </w:r>
+      <w:proofErr w:type="gramEnd"/>
+      <w:r>
+        <w:t xml:space="preserve"> establecido en GitHub. Después de eso se muestran las tablas del presupuesto, que relaciona las horas por rol, exponiendo las horas totales y el coste que suponen las misma, con la correspondiente amortización a 3 años. Por último, se exponen las conclusiones a las que se ha llegado con la realización del documento y la bibliografía utilizada si procede.</w:t>
       </w:r>
     </w:p>
     <w:p/>
@@ -1502,8 +1524,15 @@
       </w:r>
     </w:p>
     <w:p>
-      <w:r>
-        <w:t>Descripción:Añadir al archivo de texto CONTRIBUTORS información personal de cada desarrollador.</w:t>
+      <w:proofErr w:type="spellStart"/>
+      <w:proofErr w:type="gramStart"/>
+      <w:r>
+        <w:t>Descripción:Añadir</w:t>
+      </w:r>
+      <w:proofErr w:type="spellEnd"/>
+      <w:proofErr w:type="gramEnd"/>
+      <w:r>
+        <w:t xml:space="preserve"> al archivo de texto CONTRIBUTORS información personal de cada desarrollador.</w:t>
       </w:r>
     </w:p>
     <w:p>
@@ -1512,9 +1541,14 @@
       </w:r>
     </w:p>
     <w:p>
+      <w:proofErr w:type="gramStart"/>
       <w:r>
         <w:lastRenderedPageBreak/>
-        <w:t>Estimación desarrollador: 10 min cada uno.</w:t>
+        <w:t>Estimación desarrollador</w:t>
+      </w:r>
+      <w:proofErr w:type="gramEnd"/>
+      <w:r>
+        <w:t>: 10 min cada uno.</w:t>
       </w:r>
     </w:p>
     <w:p>
@@ -1584,7 +1618,23 @@
     </w:p>
     <w:p>
       <w:r>
-        <w:t>Descripción: Añadir al menú anónimo una subopción con tu id, link favorito y nombre</w:t>
+        <w:t xml:space="preserve">Descripción: Añadir al menú anónimo una </w:t>
+      </w:r>
+      <w:proofErr w:type="spellStart"/>
+      <w:r>
+        <w:t>subopción</w:t>
+      </w:r>
+      <w:proofErr w:type="spellEnd"/>
+      <w:r>
+        <w:t xml:space="preserve"> con tu id, </w:t>
+      </w:r>
+      <w:proofErr w:type="gramStart"/>
+      <w:r>
+        <w:t>link</w:t>
+      </w:r>
+      <w:proofErr w:type="gramEnd"/>
+      <w:r>
+        <w:t xml:space="preserve"> favorito y nombre</w:t>
       </w:r>
     </w:p>
     <w:p>
@@ -1632,8 +1682,15 @@
       </w:r>
     </w:p>
     <w:p>
-      <w:r>
-        <w:t>Descripción:Añadir ambos idiomas y revisar que todo lo añadido esté en los dos formatos.</w:t>
+      <w:proofErr w:type="spellStart"/>
+      <w:proofErr w:type="gramStart"/>
+      <w:r>
+        <w:t>Descripción:Añadir</w:t>
+      </w:r>
+      <w:proofErr w:type="spellEnd"/>
+      <w:proofErr w:type="gramEnd"/>
+      <w:r>
+        <w:t xml:space="preserve"> ambos idiomas y revisar que todo lo añadido esté en los dos formatos.</w:t>
       </w:r>
     </w:p>
     <w:p>
@@ -1725,12 +1782,34 @@
         <w:rPr>
           <w:b/>
         </w:rPr>
-        <w:t>Task-008: Conocimiento sobre testing de una WIS</w:t>
-      </w:r>
-    </w:p>
-    <w:p>
-      <w:r>
-        <w:t>Descripción: Realizar un reporte de los conocimientos sobre el testing de una WIS</w:t>
+        <w:t xml:space="preserve">Task-008: Conocimiento sobre </w:t>
+      </w:r>
+      <w:proofErr w:type="spellStart"/>
+      <w:r>
+        <w:rPr>
+          <w:b/>
+        </w:rPr>
+        <w:t>testing</w:t>
+      </w:r>
+      <w:proofErr w:type="spellEnd"/>
+      <w:r>
+        <w:rPr>
+          <w:b/>
+        </w:rPr>
+        <w:t xml:space="preserve"> de una WIS</w:t>
+      </w:r>
+    </w:p>
+    <w:p>
+      <w:r>
+        <w:t xml:space="preserve">Descripción: Realizar un reporte de los conocimientos sobre el </w:t>
+      </w:r>
+      <w:proofErr w:type="spellStart"/>
+      <w:r>
+        <w:t>testing</w:t>
+      </w:r>
+      <w:proofErr w:type="spellEnd"/>
+      <w:r>
+        <w:t xml:space="preserve"> de una WIS</w:t>
       </w:r>
     </w:p>
     <w:p>
@@ -1759,19 +1838,7 @@
         <w:rPr>
           <w:b/>
         </w:rPr>
-        <w:t>Task-0</w:t>
-      </w:r>
-      <w:r>
-        <w:rPr>
-          <w:b/>
-        </w:rPr>
-        <w:t>09</w:t>
-      </w:r>
-      <w:r>
-        <w:rPr>
-          <w:b/>
-        </w:rPr>
-        <w:t>: Conocimiento sobre las arquitecturas WIS</w:t>
+        <w:t>Task-009: Conocimiento sobre las arquitecturas WIS</w:t>
       </w:r>
     </w:p>
     <w:p>
@@ -1805,25 +1872,70 @@
         <w:rPr>
           <w:b/>
         </w:rPr>
-        <w:t>Task-0</w:t>
-      </w:r>
-      <w:r>
-        <w:rPr>
-          <w:b/>
-        </w:rPr>
-        <w:t>1</w:t>
-      </w:r>
-      <w:r>
-        <w:rPr>
-          <w:b/>
-        </w:rPr>
-        <w:t>0: Development configuration report</w:t>
-      </w:r>
-    </w:p>
-    <w:p>
-      <w:r>
-        <w:t>Descripción: Realizar el development configuration report</w:t>
-      </w:r>
+        <w:t xml:space="preserve">Task-010: </w:t>
+      </w:r>
+      <w:proofErr w:type="spellStart"/>
+      <w:r>
+        <w:rPr>
+          <w:b/>
+        </w:rPr>
+        <w:t>Development</w:t>
+      </w:r>
+      <w:proofErr w:type="spellEnd"/>
+      <w:r>
+        <w:rPr>
+          <w:b/>
+        </w:rPr>
+        <w:t xml:space="preserve"> </w:t>
+      </w:r>
+      <w:proofErr w:type="spellStart"/>
+      <w:r>
+        <w:rPr>
+          <w:b/>
+        </w:rPr>
+        <w:t>configuration</w:t>
+      </w:r>
+      <w:proofErr w:type="spellEnd"/>
+      <w:r>
+        <w:rPr>
+          <w:b/>
+        </w:rPr>
+        <w:t xml:space="preserve"> </w:t>
+      </w:r>
+      <w:proofErr w:type="spellStart"/>
+      <w:r>
+        <w:rPr>
+          <w:b/>
+        </w:rPr>
+        <w:t>report</w:t>
+      </w:r>
+      <w:proofErr w:type="spellEnd"/>
+    </w:p>
+    <w:p>
+      <w:r>
+        <w:t xml:space="preserve">Descripción: Realizar el </w:t>
+      </w:r>
+      <w:proofErr w:type="spellStart"/>
+      <w:r>
+        <w:t>development</w:t>
+      </w:r>
+      <w:proofErr w:type="spellEnd"/>
+      <w:r>
+        <w:t xml:space="preserve"> </w:t>
+      </w:r>
+      <w:proofErr w:type="spellStart"/>
+      <w:r>
+        <w:t>configuration</w:t>
+      </w:r>
+      <w:proofErr w:type="spellEnd"/>
+      <w:r>
+        <w:t xml:space="preserve"> </w:t>
+      </w:r>
+      <w:proofErr w:type="spellStart"/>
+      <w:r>
+        <w:t>report</w:t>
+      </w:r>
+      <w:proofErr w:type="spellEnd"/>
     </w:p>
     <w:p>
       <w:r>
@@ -1851,32 +1963,52 @@
         <w:rPr>
           <w:b/>
         </w:rPr>
-        <w:t>Task-01</w:t>
-      </w:r>
-      <w:r>
-        <w:rPr>
-          <w:b/>
-        </w:rPr>
-        <w:t>1</w:t>
-      </w:r>
-      <w:r>
-        <w:rPr>
-          <w:b/>
-        </w:rPr>
-        <w:t>: Progress report</w:t>
-      </w:r>
-    </w:p>
-    <w:p>
-      <w:r>
-        <w:t>Descripción: Realizar el progress report</w:t>
-      </w:r>
-    </w:p>
-    <w:p>
-      <w:r>
-        <w:t xml:space="preserve">Asignado: </w:t>
-      </w:r>
-      <w:r>
-        <w:t>Ezequiel Pérez Sosa</w:t>
+        <w:t xml:space="preserve">Task-011: </w:t>
+      </w:r>
+      <w:proofErr w:type="spellStart"/>
+      <w:r>
+        <w:rPr>
+          <w:b/>
+        </w:rPr>
+        <w:t>Progress</w:t>
+      </w:r>
+      <w:proofErr w:type="spellEnd"/>
+      <w:r>
+        <w:rPr>
+          <w:b/>
+        </w:rPr>
+        <w:t xml:space="preserve"> </w:t>
+      </w:r>
+      <w:proofErr w:type="spellStart"/>
+      <w:r>
+        <w:rPr>
+          <w:b/>
+        </w:rPr>
+        <w:t>report</w:t>
+      </w:r>
+      <w:proofErr w:type="spellEnd"/>
+    </w:p>
+    <w:p>
+      <w:r>
+        <w:t xml:space="preserve">Descripción: Realizar el </w:t>
+      </w:r>
+      <w:proofErr w:type="spellStart"/>
+      <w:r>
+        <w:t>progress</w:t>
+      </w:r>
+      <w:proofErr w:type="spellEnd"/>
+      <w:r>
+        <w:t xml:space="preserve"> </w:t>
+      </w:r>
+      <w:proofErr w:type="spellStart"/>
+      <w:r>
+        <w:t>report</w:t>
+      </w:r>
+      <w:proofErr w:type="spellEnd"/>
+    </w:p>
+    <w:p>
+      <w:r>
+        <w:t>Asignado: Ezequiel Pérez Sosa</w:t>
       </w:r>
     </w:p>
     <w:p>
@@ -1900,33 +2032,38 @@
         <w:rPr>
           <w:b/>
         </w:rPr>
-        <w:t>Task-01</w:t>
-      </w:r>
-      <w:r>
-        <w:rPr>
-          <w:b/>
-        </w:rPr>
-        <w:t>2</w:t>
-      </w:r>
-      <w:r>
-        <w:rPr>
-          <w:b/>
-        </w:rPr>
-        <w:t>: Planning report</w:t>
-      </w:r>
-    </w:p>
-    <w:p>
-      <w:r>
-        <w:t>Descripción:Realizar el documento del planning report</w:t>
-      </w:r>
+        <w:t xml:space="preserve">Task-012: Planning </w:t>
+      </w:r>
+      <w:proofErr w:type="spellStart"/>
+      <w:r>
+        <w:rPr>
+          <w:b/>
+        </w:rPr>
+        <w:t>report</w:t>
+      </w:r>
+      <w:proofErr w:type="spellEnd"/>
+    </w:p>
+    <w:p>
+      <w:proofErr w:type="spellStart"/>
+      <w:proofErr w:type="gramStart"/>
+      <w:r>
+        <w:t>Descripción:Realizar</w:t>
+      </w:r>
+      <w:proofErr w:type="spellEnd"/>
+      <w:proofErr w:type="gramEnd"/>
+      <w:r>
+        <w:t xml:space="preserve"> el documento del planning </w:t>
+      </w:r>
+      <w:proofErr w:type="spellStart"/>
+      <w:r>
+        <w:t>report</w:t>
+      </w:r>
+      <w:proofErr w:type="spellEnd"/>
     </w:p>
     <w:p>
       <w:r>
         <w:lastRenderedPageBreak/>
-        <w:t xml:space="preserve">Asignado: </w:t>
-      </w:r>
-      <w:r>
-        <w:t>Ezequiel Pérez Sosa</w:t>
+        <w:t>Asignado: Ezequiel Pérez Sosa</w:t>
       </w:r>
     </w:p>
     <w:p>
@@ -1951,13 +2088,7 @@
         <w:rPr>
           <w:b/>
         </w:rPr>
-        <w:t>Task-0</w:t>
-      </w:r>
-      <w:r>
-        <w:rPr>
-          <w:b/>
-        </w:rPr>
-        <w:t>1</w:t>
+        <w:t>Task-01</w:t>
       </w:r>
       <w:r>
         <w:rPr>
@@ -1969,13 +2100,48 @@
         <w:rPr>
           <w:b/>
         </w:rPr>
-        <w:t>: Workgroup report</w:t>
-      </w:r>
-    </w:p>
-    <w:p>
-      <w:r>
-        <w:t>Descripción: Realizar el documento de workgroup report</w:t>
-      </w:r>
+        <w:t xml:space="preserve">: </w:t>
+      </w:r>
+      <w:proofErr w:type="spellStart"/>
+      <w:r>
+        <w:rPr>
+          <w:b/>
+        </w:rPr>
+        <w:t>Workgroup</w:t>
+      </w:r>
+      <w:proofErr w:type="spellEnd"/>
+      <w:r>
+        <w:rPr>
+          <w:b/>
+        </w:rPr>
+        <w:t xml:space="preserve"> </w:t>
+      </w:r>
+      <w:proofErr w:type="spellStart"/>
+      <w:r>
+        <w:rPr>
+          <w:b/>
+        </w:rPr>
+        <w:t>report</w:t>
+      </w:r>
+      <w:proofErr w:type="spellEnd"/>
+    </w:p>
+    <w:p>
+      <w:r>
+        <w:t xml:space="preserve">Descripción: Realizar el documento de </w:t>
+      </w:r>
+      <w:proofErr w:type="spellStart"/>
+      <w:r>
+        <w:t>workgroup</w:t>
+      </w:r>
+      <w:proofErr w:type="spellEnd"/>
+      <w:r>
+        <w:t xml:space="preserve"> </w:t>
+      </w:r>
+      <w:proofErr w:type="spellStart"/>
+      <w:r>
+        <w:t>report</w:t>
+      </w:r>
+      <w:proofErr w:type="spellEnd"/>
     </w:p>
     <w:p>
       <w:r>
@@ -2154,11 +2320,19 @@
                 <w:b/>
               </w:rPr>
             </w:pPr>
+            <w:proofErr w:type="spellStart"/>
             <w:r>
               <w:rPr>
                 <w:b/>
               </w:rPr>
-              <w:t>Amort. anual (3 años)</w:t>
+              <w:t>Amort</w:t>
+            </w:r>
+            <w:proofErr w:type="spellEnd"/>
+            <w:r>
+              <w:rPr>
+                <w:b/>
+              </w:rPr>
+              <w:t>. anual (3 años)</w:t>
             </w:r>
           </w:p>
         </w:tc>
@@ -2244,10 +2418,7 @@
               <w:spacing w:line="240" w:lineRule="auto"/>
             </w:pPr>
             <w:r>
-              <w:t>215,00</w:t>
-            </w:r>
-            <w:r>
-              <w:t>€</w:t>
+              <w:t>215,00€</w:t>
             </w:r>
           </w:p>
         </w:tc>
@@ -2268,10 +2439,7 @@
               <w:spacing w:line="240" w:lineRule="auto"/>
             </w:pPr>
             <w:r>
-              <w:t>71,67</w:t>
-            </w:r>
-            <w:r>
-              <w:t>€</w:t>
+              <w:t>71,67€</w:t>
             </w:r>
           </w:p>
         </w:tc>
@@ -2360,10 +2528,7 @@
               <w:spacing w:line="240" w:lineRule="auto"/>
             </w:pPr>
             <w:r>
-              <w:t>179,16</w:t>
-            </w:r>
-            <w:r>
-              <w:t>€</w:t>
+              <w:t>179,16€</w:t>
             </w:r>
           </w:p>
         </w:tc>
@@ -2384,10 +2549,7 @@
               <w:spacing w:line="240" w:lineRule="auto"/>
             </w:pPr>
             <w:r>
-              <w:t>59,72</w:t>
-            </w:r>
-            <w:r>
-              <w:t>€</w:t>
+              <w:t>59,72€</w:t>
             </w:r>
           </w:p>
         </w:tc>
@@ -2480,25 +2642,7 @@
               <w:rPr>
                 <w:b/>
               </w:rPr>
-              <w:t>394</w:t>
-            </w:r>
-            <w:r>
-              <w:rPr>
-                <w:b/>
-              </w:rPr>
-              <w:t>,</w:t>
-            </w:r>
-            <w:r>
-              <w:rPr>
-                <w:b/>
-              </w:rPr>
-              <w:t>16</w:t>
-            </w:r>
-            <w:r>
-              <w:rPr>
-                <w:b/>
-              </w:rPr>
-              <w:t>€</w:t>
+              <w:t>394,16€</w:t>
             </w:r>
           </w:p>
         </w:tc>
@@ -2525,13 +2669,7 @@
               <w:rPr>
                 <w:b/>
               </w:rPr>
-              <w:t>131,39</w:t>
-            </w:r>
-            <w:r>
-              <w:rPr>
-                <w:b/>
-              </w:rPr>
-              <w:t>€</w:t>
+              <w:t>131,39€</w:t>
             </w:r>
           </w:p>
         </w:tc>
@@ -2558,7 +2696,13 @@
         </w:rPr>
       </w:pPr>
       <w:r>
-        <w:t>La estimación de tiempo de este sprint asciende a casi 45 horas totales. Cabe destacar que en la estimación de tiempo de cada tarea, principalmente las iniciales, se ha tenido en cuenta también el tiempo necesario para la instalación del entorno y adaptación a este por parte de los desarrolladores, dando lugar a unas cifras algo más elevadas de lo que pudiera ser necesario en una situación ideal.</w:t>
+        <w:t xml:space="preserve">La estimación de tiempo de este sprint asciende a casi </w:t>
+      </w:r>
+      <w:r>
+        <w:t>22</w:t>
+      </w:r>
+      <w:r>
+        <w:t xml:space="preserve"> horas totales. Cabe destacar que en la estimación de tiempo de cada tarea, principalmente las iniciales, se ha tenido en cuenta también el tiempo necesario para la instalación del entorno y adaptación a este por parte de los desarrolladores, dando lugar a unas cifras algo más elevadas de lo que pudiera ser necesario en una situación ideal.</w:t>
       </w:r>
       <w:r>
         <w:br w:type="page"/>

</xml_diff>

<commit_message>
Reports have been fixed
</commit_message>
<xml_diff>
--- a/reports/D01/Planning report.docx
+++ b/reports/D01/Planning report.docx
@@ -54,12 +54,21 @@
       </w:pPr>
       <w:bookmarkStart w:id="0" w:name="_bzm9wb1wwnjh" w:colFirst="0" w:colLast="0"/>
       <w:bookmarkEnd w:id="0"/>
+      <w:proofErr w:type="spellStart"/>
       <w:r>
         <w:rPr>
           <w:sz w:val="50"/>
           <w:szCs w:val="50"/>
         </w:rPr>
-        <w:t xml:space="preserve">Planning </w:t>
+        <w:t>Planning</w:t>
+      </w:r>
+      <w:proofErr w:type="spellEnd"/>
+      <w:r>
+        <w:rPr>
+          <w:sz w:val="50"/>
+          <w:szCs w:val="50"/>
+        </w:rPr>
+        <w:t xml:space="preserve"> </w:t>
       </w:r>
       <w:proofErr w:type="spellStart"/>
       <w:r>
@@ -438,9 +447,14 @@
       </w:pPr>
       <w:bookmarkStart w:id="5" w:name="_kdb4app3x0ns" w:colFirst="0" w:colLast="0"/>
       <w:bookmarkEnd w:id="5"/>
+      <w:proofErr w:type="spellStart"/>
       <w:r>
         <w:lastRenderedPageBreak/>
-        <w:t xml:space="preserve">Planning </w:t>
+        <w:t>Planning</w:t>
+      </w:r>
+      <w:proofErr w:type="spellEnd"/>
+      <w:r>
+        <w:t xml:space="preserve"> </w:t>
       </w:r>
       <w:proofErr w:type="spellStart"/>
       <w:r>
@@ -2032,7 +2046,21 @@
         <w:rPr>
           <w:b/>
         </w:rPr>
-        <w:t xml:space="preserve">Task-012: Planning </w:t>
+        <w:t xml:space="preserve">Task-012: </w:t>
+      </w:r>
+      <w:proofErr w:type="spellStart"/>
+      <w:r>
+        <w:rPr>
+          <w:b/>
+        </w:rPr>
+        <w:t>Planning</w:t>
+      </w:r>
+      <w:proofErr w:type="spellEnd"/>
+      <w:r>
+        <w:rPr>
+          <w:b/>
+        </w:rPr>
+        <w:t xml:space="preserve"> </w:t>
       </w:r>
       <w:proofErr w:type="spellStart"/>
       <w:r>
@@ -2052,7 +2080,15 @@
       <w:proofErr w:type="spellEnd"/>
       <w:proofErr w:type="gramEnd"/>
       <w:r>
-        <w:t xml:space="preserve"> el documento del planning </w:t>
+        <w:t xml:space="preserve"> el documento del </w:t>
+      </w:r>
+      <w:proofErr w:type="spellStart"/>
+      <w:r>
+        <w:t>planning</w:t>
+      </w:r>
+      <w:proofErr w:type="spellEnd"/>
+      <w:r>
+        <w:t xml:space="preserve"> </w:t>
       </w:r>
       <w:proofErr w:type="spellStart"/>
       <w:r>
@@ -2168,11 +2204,15 @@
       </w:r>
       <w:bookmarkEnd w:id="15"/>
     </w:p>
-    <w:p/>
+    <w:p>
+      <w:bookmarkStart w:id="16" w:name="_t99w2tc0ceyx" w:colFirst="0" w:colLast="0"/>
+      <w:bookmarkStart w:id="17" w:name="_Toc117872368"/>
+      <w:bookmarkEnd w:id="16"/>
+    </w:p>
     <w:tbl>
       <w:tblPr>
         <w:tblStyle w:val="a0"/>
-        <w:tblW w:w="9015" w:type="dxa"/>
+        <w:tblW w:w="9488" w:type="dxa"/>
         <w:tblInd w:w="0" w:type="dxa"/>
         <w:tblBorders>
           <w:top w:val="single" w:sz="8" w:space="0" w:color="000000"/>
@@ -2190,7 +2230,8 @@
         <w:gridCol w:w="1995"/>
         <w:gridCol w:w="1395"/>
         <w:gridCol w:w="1395"/>
-        <w:gridCol w:w="2685"/>
+        <w:gridCol w:w="1598"/>
+        <w:gridCol w:w="1560"/>
       </w:tblGrid>
       <w:tr>
         <w:tc>
@@ -2303,7 +2344,7 @@
         </w:tc>
         <w:tc>
           <w:tcPr>
-            <w:tcW w:w="2685" w:type="dxa"/>
+            <w:tcW w:w="1598" w:type="dxa"/>
             <w:shd w:val="clear" w:color="auto" w:fill="auto"/>
             <w:tcMar>
               <w:top w:w="100" w:type="dxa"/>
@@ -2332,7 +2373,47 @@
               <w:rPr>
                 <w:b/>
               </w:rPr>
-              <w:t>. anual (3 años)</w:t>
+              <w:t xml:space="preserve">. </w:t>
+            </w:r>
+            <w:r>
+              <w:rPr>
+                <w:b/>
+              </w:rPr>
+              <w:t>semanal</w:t>
+            </w:r>
+            <w:r>
+              <w:rPr>
+                <w:b/>
+              </w:rPr>
+              <w:t xml:space="preserve"> (3 años)</w:t>
+            </w:r>
+          </w:p>
+        </w:tc>
+        <w:tc>
+          <w:tcPr>
+            <w:tcW w:w="1560" w:type="dxa"/>
+          </w:tcPr>
+          <w:p>
+            <w:pPr>
+              <w:widowControl w:val="0"/>
+              <w:spacing w:line="240" w:lineRule="auto"/>
+              <w:rPr>
+                <w:b/>
+              </w:rPr>
+            </w:pPr>
+            <w:proofErr w:type="spellStart"/>
+            <w:r>
+              <w:rPr>
+                <w:b/>
+              </w:rPr>
+              <w:t>Amort</w:t>
+            </w:r>
+            <w:proofErr w:type="spellEnd"/>
+            <w:r>
+              <w:rPr>
+                <w:b/>
+              </w:rPr>
+              <w:t>. Este sprint (2 semanas)</w:t>
             </w:r>
           </w:p>
         </w:tc>
@@ -2424,7 +2505,7 @@
         </w:tc>
         <w:tc>
           <w:tcPr>
-            <w:tcW w:w="2685" w:type="dxa"/>
+            <w:tcW w:w="1598" w:type="dxa"/>
             <w:shd w:val="clear" w:color="auto" w:fill="auto"/>
             <w:tcMar>
               <w:top w:w="100" w:type="dxa"/>
@@ -2439,7 +2520,21 @@
               <w:spacing w:line="240" w:lineRule="auto"/>
             </w:pPr>
             <w:r>
-              <w:t>71,67€</w:t>
+              <w:t>1,37€</w:t>
+            </w:r>
+          </w:p>
+        </w:tc>
+        <w:tc>
+          <w:tcPr>
+            <w:tcW w:w="1560" w:type="dxa"/>
+          </w:tcPr>
+          <w:p>
+            <w:pPr>
+              <w:widowControl w:val="0"/>
+              <w:spacing w:line="240" w:lineRule="auto"/>
+            </w:pPr>
+            <w:r>
+              <w:t>2,74€</w:t>
             </w:r>
           </w:p>
         </w:tc>
@@ -2534,7 +2629,7 @@
         </w:tc>
         <w:tc>
           <w:tcPr>
-            <w:tcW w:w="2685" w:type="dxa"/>
+            <w:tcW w:w="1598" w:type="dxa"/>
             <w:shd w:val="clear" w:color="auto" w:fill="auto"/>
             <w:tcMar>
               <w:top w:w="100" w:type="dxa"/>
@@ -2549,7 +2644,21 @@
               <w:spacing w:line="240" w:lineRule="auto"/>
             </w:pPr>
             <w:r>
-              <w:t>59,72€</w:t>
+              <w:t>1,14€</w:t>
+            </w:r>
+          </w:p>
+        </w:tc>
+        <w:tc>
+          <w:tcPr>
+            <w:tcW w:w="1560" w:type="dxa"/>
+          </w:tcPr>
+          <w:p>
+            <w:pPr>
+              <w:widowControl w:val="0"/>
+              <w:spacing w:line="240" w:lineRule="auto"/>
+            </w:pPr>
+            <w:r>
+              <w:t>2,28€</w:t>
             </w:r>
           </w:p>
         </w:tc>
@@ -2648,7 +2757,7 @@
         </w:tc>
         <w:tc>
           <w:tcPr>
-            <w:tcW w:w="2685" w:type="dxa"/>
+            <w:tcW w:w="1598" w:type="dxa"/>
             <w:shd w:val="clear" w:color="auto" w:fill="auto"/>
             <w:tcMar>
               <w:top w:w="100" w:type="dxa"/>
@@ -2669,19 +2778,445 @@
               <w:rPr>
                 <w:b/>
               </w:rPr>
-              <w:t>131,39€</w:t>
+              <w:t>2,51€</w:t>
+            </w:r>
+          </w:p>
+        </w:tc>
+        <w:tc>
+          <w:tcPr>
+            <w:tcW w:w="1560" w:type="dxa"/>
+          </w:tcPr>
+          <w:p>
+            <w:pPr>
+              <w:widowControl w:val="0"/>
+              <w:spacing w:line="240" w:lineRule="auto"/>
+              <w:rPr>
+                <w:b/>
+              </w:rPr>
+            </w:pPr>
+            <w:r>
+              <w:rPr>
+                <w:b/>
+              </w:rPr>
+              <w:t>5,02€</w:t>
             </w:r>
           </w:p>
         </w:tc>
       </w:tr>
     </w:tbl>
+    <w:p/>
+    <w:tbl>
+      <w:tblPr>
+        <w:tblStyle w:val="a0"/>
+        <w:tblW w:w="6698" w:type="dxa"/>
+        <w:tblInd w:w="0" w:type="dxa"/>
+        <w:tblBorders>
+          <w:top w:val="single" w:sz="8" w:space="0" w:color="000000"/>
+          <w:left w:val="single" w:sz="8" w:space="0" w:color="000000"/>
+          <w:bottom w:val="single" w:sz="8" w:space="0" w:color="000000"/>
+          <w:right w:val="single" w:sz="8" w:space="0" w:color="000000"/>
+          <w:insideH w:val="single" w:sz="8" w:space="0" w:color="000000"/>
+          <w:insideV w:val="single" w:sz="8" w:space="0" w:color="000000"/>
+        </w:tblBorders>
+        <w:tblLayout w:type="fixed"/>
+        <w:tblLook w:val="0600" w:firstRow="0" w:lastRow="0" w:firstColumn="0" w:lastColumn="0" w:noHBand="1" w:noVBand="1"/>
+      </w:tblPr>
+      <w:tblGrid>
+        <w:gridCol w:w="1545"/>
+        <w:gridCol w:w="1995"/>
+        <w:gridCol w:w="1598"/>
+        <w:gridCol w:w="1560"/>
+      </w:tblGrid>
+      <w:tr>
+        <w:tc>
+          <w:tcPr>
+            <w:tcW w:w="1545" w:type="dxa"/>
+            <w:shd w:val="clear" w:color="auto" w:fill="auto"/>
+            <w:tcMar>
+              <w:top w:w="100" w:type="dxa"/>
+              <w:left w:w="100" w:type="dxa"/>
+              <w:bottom w:w="100" w:type="dxa"/>
+              <w:right w:w="100" w:type="dxa"/>
+            </w:tcMar>
+          </w:tcPr>
+          <w:p>
+            <w:pPr>
+              <w:widowControl w:val="0"/>
+              <w:spacing w:line="240" w:lineRule="auto"/>
+              <w:rPr>
+                <w:b/>
+              </w:rPr>
+            </w:pPr>
+            <w:r>
+              <w:rPr>
+                <w:b/>
+              </w:rPr>
+              <w:t>Componente hardware</w:t>
+            </w:r>
+          </w:p>
+        </w:tc>
+        <w:tc>
+          <w:tcPr>
+            <w:tcW w:w="1995" w:type="dxa"/>
+            <w:shd w:val="clear" w:color="auto" w:fill="auto"/>
+            <w:tcMar>
+              <w:top w:w="100" w:type="dxa"/>
+              <w:left w:w="100" w:type="dxa"/>
+              <w:bottom w:w="100" w:type="dxa"/>
+              <w:right w:w="100" w:type="dxa"/>
+            </w:tcMar>
+          </w:tcPr>
+          <w:p>
+            <w:pPr>
+              <w:widowControl w:val="0"/>
+              <w:spacing w:line="240" w:lineRule="auto"/>
+              <w:rPr>
+                <w:b/>
+              </w:rPr>
+            </w:pPr>
+            <w:r>
+              <w:rPr>
+                <w:b/>
+              </w:rPr>
+              <w:t>Coste</w:t>
+            </w:r>
+          </w:p>
+        </w:tc>
+        <w:tc>
+          <w:tcPr>
+            <w:tcW w:w="1598" w:type="dxa"/>
+            <w:shd w:val="clear" w:color="auto" w:fill="auto"/>
+            <w:tcMar>
+              <w:top w:w="100" w:type="dxa"/>
+              <w:left w:w="100" w:type="dxa"/>
+              <w:bottom w:w="100" w:type="dxa"/>
+              <w:right w:w="100" w:type="dxa"/>
+            </w:tcMar>
+          </w:tcPr>
+          <w:p>
+            <w:pPr>
+              <w:widowControl w:val="0"/>
+              <w:spacing w:line="240" w:lineRule="auto"/>
+              <w:rPr>
+                <w:b/>
+              </w:rPr>
+            </w:pPr>
+            <w:proofErr w:type="spellStart"/>
+            <w:r>
+              <w:rPr>
+                <w:b/>
+              </w:rPr>
+              <w:t>Amort</w:t>
+            </w:r>
+            <w:proofErr w:type="spellEnd"/>
+            <w:r>
+              <w:rPr>
+                <w:b/>
+              </w:rPr>
+              <w:t>. anual (3 años)</w:t>
+            </w:r>
+          </w:p>
+        </w:tc>
+        <w:tc>
+          <w:tcPr>
+            <w:tcW w:w="1560" w:type="dxa"/>
+          </w:tcPr>
+          <w:p>
+            <w:pPr>
+              <w:widowControl w:val="0"/>
+              <w:spacing w:line="240" w:lineRule="auto"/>
+              <w:rPr>
+                <w:b/>
+              </w:rPr>
+            </w:pPr>
+            <w:proofErr w:type="spellStart"/>
+            <w:r>
+              <w:rPr>
+                <w:b/>
+              </w:rPr>
+              <w:t>Amort</w:t>
+            </w:r>
+            <w:proofErr w:type="spellEnd"/>
+            <w:r>
+              <w:rPr>
+                <w:b/>
+              </w:rPr>
+              <w:t>. Este sprint (2 semanas)</w:t>
+            </w:r>
+          </w:p>
+        </w:tc>
+      </w:tr>
+      <w:tr>
+        <w:tc>
+          <w:tcPr>
+            <w:tcW w:w="1545" w:type="dxa"/>
+            <w:shd w:val="clear" w:color="auto" w:fill="auto"/>
+            <w:tcMar>
+              <w:top w:w="100" w:type="dxa"/>
+              <w:left w:w="100" w:type="dxa"/>
+              <w:bottom w:w="100" w:type="dxa"/>
+              <w:right w:w="100" w:type="dxa"/>
+            </w:tcMar>
+          </w:tcPr>
+          <w:p>
+            <w:pPr>
+              <w:widowControl w:val="0"/>
+              <w:spacing w:line="240" w:lineRule="auto"/>
+            </w:pPr>
+            <w:r>
+              <w:t>Lenovo Yoga 530</w:t>
+            </w:r>
+          </w:p>
+        </w:tc>
+        <w:tc>
+          <w:tcPr>
+            <w:tcW w:w="1995" w:type="dxa"/>
+            <w:shd w:val="clear" w:color="auto" w:fill="auto"/>
+            <w:tcMar>
+              <w:top w:w="100" w:type="dxa"/>
+              <w:left w:w="100" w:type="dxa"/>
+              <w:bottom w:w="100" w:type="dxa"/>
+              <w:right w:w="100" w:type="dxa"/>
+            </w:tcMar>
+          </w:tcPr>
+          <w:p>
+            <w:pPr>
+              <w:widowControl w:val="0"/>
+              <w:spacing w:line="240" w:lineRule="auto"/>
+            </w:pPr>
+            <w:r>
+              <w:t>640€</w:t>
+            </w:r>
+          </w:p>
+        </w:tc>
+        <w:tc>
+          <w:tcPr>
+            <w:tcW w:w="1598" w:type="dxa"/>
+            <w:shd w:val="clear" w:color="auto" w:fill="auto"/>
+            <w:tcMar>
+              <w:top w:w="100" w:type="dxa"/>
+              <w:left w:w="100" w:type="dxa"/>
+              <w:bottom w:w="100" w:type="dxa"/>
+              <w:right w:w="100" w:type="dxa"/>
+            </w:tcMar>
+          </w:tcPr>
+          <w:p>
+            <w:pPr>
+              <w:widowControl w:val="0"/>
+              <w:spacing w:line="240" w:lineRule="auto"/>
+            </w:pPr>
+            <w:r>
+              <w:t>4,10€</w:t>
+            </w:r>
+          </w:p>
+        </w:tc>
+        <w:tc>
+          <w:tcPr>
+            <w:tcW w:w="1560" w:type="dxa"/>
+          </w:tcPr>
+          <w:p>
+            <w:pPr>
+              <w:widowControl w:val="0"/>
+              <w:spacing w:line="240" w:lineRule="auto"/>
+            </w:pPr>
+            <w:r>
+              <w:t>8,20€</w:t>
+            </w:r>
+          </w:p>
+        </w:tc>
+      </w:tr>
+      <w:tr>
+        <w:tc>
+          <w:tcPr>
+            <w:tcW w:w="1545" w:type="dxa"/>
+            <w:shd w:val="clear" w:color="auto" w:fill="auto"/>
+            <w:tcMar>
+              <w:top w:w="100" w:type="dxa"/>
+              <w:left w:w="100" w:type="dxa"/>
+              <w:bottom w:w="100" w:type="dxa"/>
+              <w:right w:w="100" w:type="dxa"/>
+            </w:tcMar>
+          </w:tcPr>
+          <w:p>
+            <w:pPr>
+              <w:widowControl w:val="0"/>
+              <w:spacing w:line="240" w:lineRule="auto"/>
+            </w:pPr>
+            <w:proofErr w:type="spellStart"/>
+            <w:r>
+              <w:t>dell</w:t>
+            </w:r>
+            <w:proofErr w:type="spellEnd"/>
+            <w:r>
+              <w:t xml:space="preserve"> </w:t>
+            </w:r>
+            <w:proofErr w:type="spellStart"/>
+            <w:r>
+              <w:t>latitude</w:t>
+            </w:r>
+            <w:proofErr w:type="spellEnd"/>
+            <w:r>
+              <w:t xml:space="preserve"> 7420</w:t>
+            </w:r>
+          </w:p>
+        </w:tc>
+        <w:tc>
+          <w:tcPr>
+            <w:tcW w:w="1995" w:type="dxa"/>
+            <w:shd w:val="clear" w:color="auto" w:fill="auto"/>
+            <w:tcMar>
+              <w:top w:w="100" w:type="dxa"/>
+              <w:left w:w="100" w:type="dxa"/>
+              <w:bottom w:w="100" w:type="dxa"/>
+              <w:right w:w="100" w:type="dxa"/>
+            </w:tcMar>
+          </w:tcPr>
+          <w:p>
+            <w:pPr>
+              <w:widowControl w:val="0"/>
+              <w:spacing w:line="240" w:lineRule="auto"/>
+            </w:pPr>
+            <w:r>
+              <w:t>2033€</w:t>
+            </w:r>
+          </w:p>
+        </w:tc>
+        <w:tc>
+          <w:tcPr>
+            <w:tcW w:w="1598" w:type="dxa"/>
+            <w:shd w:val="clear" w:color="auto" w:fill="auto"/>
+            <w:tcMar>
+              <w:top w:w="100" w:type="dxa"/>
+              <w:left w:w="100" w:type="dxa"/>
+              <w:bottom w:w="100" w:type="dxa"/>
+              <w:right w:w="100" w:type="dxa"/>
+            </w:tcMar>
+          </w:tcPr>
+          <w:p>
+            <w:pPr>
+              <w:widowControl w:val="0"/>
+              <w:spacing w:line="240" w:lineRule="auto"/>
+            </w:pPr>
+            <w:r>
+              <w:t>13,03€</w:t>
+            </w:r>
+          </w:p>
+        </w:tc>
+        <w:tc>
+          <w:tcPr>
+            <w:tcW w:w="1560" w:type="dxa"/>
+          </w:tcPr>
+          <w:p>
+            <w:pPr>
+              <w:widowControl w:val="0"/>
+              <w:spacing w:line="240" w:lineRule="auto"/>
+            </w:pPr>
+            <w:r>
+              <w:t>26,06€</w:t>
+            </w:r>
+          </w:p>
+        </w:tc>
+      </w:tr>
+      <w:tr>
+        <w:tc>
+          <w:tcPr>
+            <w:tcW w:w="1545" w:type="dxa"/>
+            <w:shd w:val="clear" w:color="auto" w:fill="auto"/>
+            <w:tcMar>
+              <w:top w:w="100" w:type="dxa"/>
+              <w:left w:w="100" w:type="dxa"/>
+              <w:bottom w:w="100" w:type="dxa"/>
+              <w:right w:w="100" w:type="dxa"/>
+            </w:tcMar>
+          </w:tcPr>
+          <w:p>
+            <w:pPr>
+              <w:widowControl w:val="0"/>
+              <w:spacing w:line="240" w:lineRule="auto"/>
+              <w:rPr>
+                <w:b/>
+                <w:bCs/>
+              </w:rPr>
+            </w:pPr>
+            <w:r>
+              <w:rPr>
+                <w:b/>
+                <w:bCs/>
+              </w:rPr>
+              <w:t>Total:</w:t>
+            </w:r>
+          </w:p>
+        </w:tc>
+        <w:tc>
+          <w:tcPr>
+            <w:tcW w:w="1995" w:type="dxa"/>
+            <w:shd w:val="clear" w:color="auto" w:fill="auto"/>
+            <w:tcMar>
+              <w:top w:w="100" w:type="dxa"/>
+              <w:left w:w="100" w:type="dxa"/>
+              <w:bottom w:w="100" w:type="dxa"/>
+              <w:right w:w="100" w:type="dxa"/>
+            </w:tcMar>
+          </w:tcPr>
+          <w:p>
+            <w:pPr>
+              <w:widowControl w:val="0"/>
+              <w:spacing w:line="240" w:lineRule="auto"/>
+              <w:rPr>
+                <w:b/>
+                <w:bCs/>
+              </w:rPr>
+            </w:pPr>
+            <w:r>
+              <w:rPr>
+                <w:b/>
+                <w:bCs/>
+              </w:rPr>
+              <w:t>2673€</w:t>
+            </w:r>
+          </w:p>
+        </w:tc>
+        <w:tc>
+          <w:tcPr>
+            <w:tcW w:w="1598" w:type="dxa"/>
+            <w:shd w:val="clear" w:color="auto" w:fill="auto"/>
+            <w:tcMar>
+              <w:top w:w="100" w:type="dxa"/>
+              <w:left w:w="100" w:type="dxa"/>
+              <w:bottom w:w="100" w:type="dxa"/>
+              <w:right w:w="100" w:type="dxa"/>
+            </w:tcMar>
+          </w:tcPr>
+          <w:p>
+            <w:pPr>
+              <w:widowControl w:val="0"/>
+              <w:spacing w:line="240" w:lineRule="auto"/>
+            </w:pPr>
+            <w:r>
+              <w:t>17,13€</w:t>
+            </w:r>
+          </w:p>
+        </w:tc>
+        <w:tc>
+          <w:tcPr>
+            <w:tcW w:w="1560" w:type="dxa"/>
+          </w:tcPr>
+          <w:p>
+            <w:pPr>
+              <w:widowControl w:val="0"/>
+              <w:spacing w:line="240" w:lineRule="auto"/>
+            </w:pPr>
+            <w:r>
+              <w:t>34,26€</w:t>
+            </w:r>
+          </w:p>
+        </w:tc>
+      </w:tr>
+    </w:tbl>
     <w:p>
       <w:pPr>
         <w:pStyle w:val="Ttulo1"/>
       </w:pPr>
-      <w:bookmarkStart w:id="16" w:name="_t99w2tc0ceyx" w:colFirst="0" w:colLast="0"/>
-      <w:bookmarkStart w:id="17" w:name="_Toc117872368"/>
-      <w:bookmarkEnd w:id="16"/>
       <w:r>
         <w:t>Conclusiones</w:t>
       </w:r>

</xml_diff>